<commit_message>
updated handouts to use youtube link
</commit_message>
<xml_diff>
--- a/triathlon_womens_ironman/IronmanCorrelationWorksheet.docx
+++ b/triathlon_womens_ironman/IronmanCorrelationWorksheet.docx
@@ -19,15 +19,15 @@
           <wp:anchor distT="0" distB="0" distL="114300" distR="114300" simplePos="0" relativeHeight="251658240" behindDoc="0" locked="0" layoutInCell="1" allowOverlap="1">
             <wp:simplePos x="0" y="0"/>
             <wp:positionH relativeFrom="column">
-              <wp:posOffset>5305425</wp:posOffset>
+              <wp:posOffset>5308600</wp:posOffset>
             </wp:positionH>
             <wp:positionV relativeFrom="paragraph">
-              <wp:posOffset>1145540</wp:posOffset>
+              <wp:posOffset>1141518</wp:posOffset>
             </wp:positionV>
             <wp:extent cx="914400" cy="914400"/>
             <wp:effectExtent l="0" t="0" r="0" b="0"/>
             <wp:wrapNone/>
-            <wp:docPr id="5" name="Picture 5" descr="C:\Users\ajdyks18\Downloads\frame (8).png"/>
+            <wp:docPr id="5" name="Picture 5"/>
             <wp:cNvGraphicFramePr>
               <a:graphicFrameLocks xmlns:a="http://schemas.openxmlformats.org/drawingml/2006/main" noChangeAspect="1"/>
             </wp:cNvGraphicFramePr>
@@ -48,7 +48,6 @@
                         </a:ext>
                       </a:extLst>
                     </a:blip>
-                    <a:srcRect/>
                     <a:stretch>
                       <a:fillRect/>
                     </a:stretch>
@@ -101,8 +100,6 @@
         </w:rPr>
         <w:t>1819</w:t>
       </w:r>
-      <w:bookmarkStart w:id="0" w:name="_GoBack"/>
-      <w:bookmarkEnd w:id="0"/>
       <w:r>
         <w:rPr>
           <w:rFonts w:asciiTheme="minorHAnsi" w:hAnsiTheme="minorHAnsi"/>
@@ -235,9 +232,16 @@
             <w:rFonts w:asciiTheme="minorHAnsi" w:hAnsiTheme="minorHAnsi"/>
             <w:sz w:val="22"/>
           </w:rPr>
-          <w:t>http://myslu.stlawu.edu/~msch/SCORE/SarahTrueTriathlonModule.mp4</w:t>
+          <w:t>https://www.youtube.com/watch?v=zYG2qdJRolM</w:t>
         </w:r>
       </w:hyperlink>
+      <w:r>
+        <w:rPr>
+          <w:rFonts w:asciiTheme="minorHAnsi" w:hAnsiTheme="minorHAnsi"/>
+          <w:sz w:val="22"/>
+        </w:rPr>
+        <w:t xml:space="preserve"> </w:t>
+      </w:r>
       <w:r>
         <w:rPr>
           <w:rFonts w:asciiTheme="minorHAnsi" w:hAnsiTheme="minorHAnsi"/>
@@ -406,6 +410,8 @@
         </w:rPr>
         <w:t>Run Times vs. Bike Times</w:t>
       </w:r>
+      <w:bookmarkStart w:id="0" w:name="_GoBack"/>
+      <w:bookmarkEnd w:id="0"/>
     </w:p>
     <w:p>
       <w:pPr>
@@ -1545,14 +1551,6 @@
         <w:sz w:val="22"/>
       </w:rPr>
     </w:pPr>
-    <w:r>
-      <w:rPr>
-        <w:rFonts w:ascii="Calibri" w:hAnsi="Calibri"/>
-        <w:b/>
-        <w:sz w:val="22"/>
-      </w:rPr>
-      <w:t>Stat 113</w:t>
-    </w:r>
     <w:r>
       <w:rPr>
         <w:rFonts w:ascii="Calibri" w:hAnsi="Calibri"/>
@@ -2615,7 +2613,7 @@
 </file>
 
 <file path=customXml/itemProps1.xml><?xml version="1.0" encoding="utf-8"?>
-<ds:datastoreItem xmlns:ds="http://schemas.openxmlformats.org/officeDocument/2006/customXml" ds:itemID="{526F957B-66F6-4F93-A98F-E25AA7D11D53}">
+<ds:datastoreItem xmlns:ds="http://schemas.openxmlformats.org/officeDocument/2006/customXml" ds:itemID="{54B46450-70DE-4460-99C3-12B01C42C4EB}">
   <ds:schemaRefs>
     <ds:schemaRef ds:uri="http://schemas.openxmlformats.org/officeDocument/2006/bibliography"/>
   </ds:schemaRefs>

</xml_diff>